<commit_message>
22_01_24(do blueprint v serediny)
</commit_message>
<xml_diff>
--- a/Введение+.docx
+++ b/Введение+.docx
@@ -1289,10 +1289,6 @@
     <w:p>
       <w:pPr>
         <w:pStyle w:val="ab"/>
-        <w:numPr>
-          <w:ilvl w:val="0"/>
-          <w:numId w:val="1"/>
-        </w:numPr>
         <w:spacing w:line="360" w:lineRule="auto"/>
         <w:rPr>
           <w:rFonts w:ascii="Times New Roman" w:hAnsi="Times New Roman" w:cs="Times New Roman"/>
@@ -1306,7 +1302,23 @@
           <w:sz w:val="24"/>
           <w:szCs w:val="24"/>
         </w:rPr>
-        <w:t>Регистрация нового пользователя</w:t>
+        <w:t>- р</w:t>
+      </w:r>
+      <w:r>
+        <w:rPr>
+          <w:rFonts w:ascii="Times New Roman" w:hAnsi="Times New Roman" w:cs="Times New Roman"/>
+          <w:sz w:val="24"/>
+          <w:szCs w:val="24"/>
+        </w:rPr>
+        <w:t>егистрация нового пользователя</w:t>
+      </w:r>
+      <w:r>
+        <w:rPr>
+          <w:rFonts w:ascii="Times New Roman" w:hAnsi="Times New Roman" w:cs="Times New Roman"/>
+          <w:sz w:val="24"/>
+          <w:szCs w:val="24"/>
+        </w:rPr>
+        <w:t>;</w:t>
       </w:r>
       <w:r>
         <w:rPr>
@@ -1320,10 +1332,6 @@
     <w:p>
       <w:pPr>
         <w:pStyle w:val="ab"/>
-        <w:numPr>
-          <w:ilvl w:val="0"/>
-          <w:numId w:val="1"/>
-        </w:numPr>
         <w:spacing w:line="360" w:lineRule="auto"/>
         <w:rPr>
           <w:rFonts w:ascii="Times New Roman" w:hAnsi="Times New Roman" w:cs="Times New Roman"/>
@@ -1337,63 +1345,28 @@
           <w:sz w:val="24"/>
           <w:szCs w:val="24"/>
         </w:rPr>
-        <w:t xml:space="preserve">Авторизация и аутентификация пользователей </w:t>
-      </w:r>
-      <w:r>
-        <w:rPr>
-          <w:rFonts w:ascii="Times New Roman" w:hAnsi="Times New Roman" w:cs="Times New Roman"/>
-          <w:sz w:val="24"/>
-          <w:szCs w:val="24"/>
-          <w:highlight w:val="green"/>
-        </w:rPr>
-        <w:t xml:space="preserve">(с помощью расширения </w:t>
-      </w:r>
-      <w:r>
-        <w:rPr>
-          <w:rFonts w:ascii="Times New Roman" w:hAnsi="Times New Roman" w:cs="Times New Roman"/>
-          <w:sz w:val="24"/>
-          <w:szCs w:val="24"/>
-          <w:highlight w:val="green"/>
-          <w:lang w:val="en-US"/>
-        </w:rPr>
-        <w:t>Flask</w:t>
-      </w:r>
-      <w:r>
-        <w:rPr>
-          <w:rFonts w:ascii="Times New Roman" w:hAnsi="Times New Roman" w:cs="Times New Roman"/>
-          <w:sz w:val="24"/>
-          <w:szCs w:val="24"/>
-          <w:highlight w:val="green"/>
-        </w:rPr>
-        <w:t>-</w:t>
-      </w:r>
-      <w:r>
-        <w:rPr>
-          <w:rFonts w:ascii="Times New Roman" w:hAnsi="Times New Roman" w:cs="Times New Roman"/>
-          <w:sz w:val="24"/>
-          <w:szCs w:val="24"/>
-          <w:highlight w:val="green"/>
-          <w:lang w:val="en-US"/>
-        </w:rPr>
-        <w:t>Login</w:t>
-      </w:r>
-      <w:r>
-        <w:rPr>
-          <w:rFonts w:ascii="Times New Roman" w:hAnsi="Times New Roman" w:cs="Times New Roman"/>
-          <w:sz w:val="24"/>
-          <w:szCs w:val="24"/>
-          <w:highlight w:val="green"/>
-        </w:rPr>
-        <w:t>)</w:t>
+        <w:t>- а</w:t>
+      </w:r>
+      <w:r>
+        <w:rPr>
+          <w:rFonts w:ascii="Times New Roman" w:hAnsi="Times New Roman" w:cs="Times New Roman"/>
+          <w:sz w:val="24"/>
+          <w:szCs w:val="24"/>
+        </w:rPr>
+        <w:t>вторизация и аутентификация пользователей</w:t>
+      </w:r>
+      <w:r>
+        <w:rPr>
+          <w:rFonts w:ascii="Times New Roman" w:hAnsi="Times New Roman" w:cs="Times New Roman"/>
+          <w:sz w:val="24"/>
+          <w:szCs w:val="24"/>
+        </w:rPr>
+        <w:t>;</w:t>
       </w:r>
     </w:p>
     <w:p>
       <w:pPr>
         <w:pStyle w:val="ab"/>
-        <w:numPr>
-          <w:ilvl w:val="0"/>
-          <w:numId w:val="1"/>
-        </w:numPr>
         <w:spacing w:line="360" w:lineRule="auto"/>
         <w:rPr>
           <w:rFonts w:ascii="Times New Roman" w:hAnsi="Times New Roman" w:cs="Times New Roman"/>
@@ -1407,44 +1380,28 @@
           <w:sz w:val="24"/>
           <w:szCs w:val="24"/>
         </w:rPr>
-        <w:t>Редактирование профиля пользователя (</w:t>
-      </w:r>
-      <w:r>
-        <w:rPr>
-          <w:rFonts w:ascii="Times New Roman" w:hAnsi="Times New Roman" w:cs="Times New Roman"/>
-          <w:sz w:val="24"/>
-          <w:szCs w:val="24"/>
-          <w:highlight w:val="green"/>
-        </w:rPr>
-        <w:t xml:space="preserve">смена имени пользователя, изменение </w:t>
-      </w:r>
-      <w:r>
-        <w:rPr>
-          <w:rFonts w:ascii="Times New Roman" w:hAnsi="Times New Roman" w:cs="Times New Roman"/>
-          <w:sz w:val="24"/>
-          <w:szCs w:val="24"/>
-          <w:highlight w:val="green"/>
-          <w:lang w:val="en-US"/>
-        </w:rPr>
-        <w:t>email</w:t>
-      </w:r>
-      <w:r>
-        <w:rPr>
-          <w:rFonts w:ascii="Times New Roman" w:hAnsi="Times New Roman" w:cs="Times New Roman"/>
-          <w:sz w:val="24"/>
-          <w:szCs w:val="24"/>
-          <w:highlight w:val="green"/>
-        </w:rPr>
-        <w:t>’а, добавление изображения профиля)</w:t>
+        <w:t>- р</w:t>
+      </w:r>
+      <w:r>
+        <w:rPr>
+          <w:rFonts w:ascii="Times New Roman" w:hAnsi="Times New Roman" w:cs="Times New Roman"/>
+          <w:sz w:val="24"/>
+          <w:szCs w:val="24"/>
+        </w:rPr>
+        <w:t>едактирование профиля пользователя</w:t>
+      </w:r>
+      <w:r>
+        <w:rPr>
+          <w:rFonts w:ascii="Times New Roman" w:hAnsi="Times New Roman" w:cs="Times New Roman"/>
+          <w:sz w:val="24"/>
+          <w:szCs w:val="24"/>
+        </w:rPr>
+        <w:t>;</w:t>
       </w:r>
     </w:p>
     <w:p>
       <w:pPr>
         <w:pStyle w:val="ab"/>
-        <w:numPr>
-          <w:ilvl w:val="0"/>
-          <w:numId w:val="1"/>
-        </w:numPr>
         <w:spacing w:line="360" w:lineRule="auto"/>
         <w:rPr>
           <w:rFonts w:ascii="Times New Roman" w:hAnsi="Times New Roman" w:cs="Times New Roman"/>
@@ -1458,45 +1415,36 @@
           <w:sz w:val="24"/>
           <w:szCs w:val="24"/>
         </w:rPr>
-        <w:t xml:space="preserve">Создание и редактирование статей пользователя </w:t>
-      </w:r>
-      <w:r>
-        <w:rPr>
-          <w:rFonts w:ascii="Times New Roman" w:hAnsi="Times New Roman" w:cs="Times New Roman"/>
-          <w:sz w:val="24"/>
-          <w:szCs w:val="24"/>
-          <w:highlight w:val="green"/>
-        </w:rPr>
-        <w:t xml:space="preserve">(написание заголовков и текстов статей, а </w:t>
-      </w:r>
-      <w:proofErr w:type="gramStart"/>
-      <w:r>
-        <w:rPr>
-          <w:rFonts w:ascii="Times New Roman" w:hAnsi="Times New Roman" w:cs="Times New Roman"/>
-          <w:sz w:val="24"/>
-          <w:szCs w:val="24"/>
-          <w:highlight w:val="green"/>
-        </w:rPr>
-        <w:t>так же</w:t>
-      </w:r>
-      <w:proofErr w:type="gramEnd"/>
-      <w:r>
-        <w:rPr>
-          <w:rFonts w:ascii="Times New Roman" w:hAnsi="Times New Roman" w:cs="Times New Roman"/>
-          <w:sz w:val="24"/>
-          <w:szCs w:val="24"/>
-          <w:highlight w:val="green"/>
-        </w:rPr>
-        <w:t xml:space="preserve"> добавление изображения к ним)</w:t>
+        <w:t>- с</w:t>
+      </w:r>
+      <w:r>
+        <w:rPr>
+          <w:rFonts w:ascii="Times New Roman" w:hAnsi="Times New Roman" w:cs="Times New Roman"/>
+          <w:sz w:val="24"/>
+          <w:szCs w:val="24"/>
+        </w:rPr>
+        <w:t xml:space="preserve">оздание и редактирование статей пользователя </w:t>
+      </w:r>
+      <w:r>
+        <w:rPr>
+          <w:rFonts w:ascii="Times New Roman" w:hAnsi="Times New Roman" w:cs="Times New Roman"/>
+          <w:sz w:val="24"/>
+          <w:szCs w:val="24"/>
+        </w:rPr>
+        <w:t>(написание заголовков и текстов статей, а также добавление изображения к ним)</w:t>
+      </w:r>
+      <w:r>
+        <w:rPr>
+          <w:rFonts w:ascii="Times New Roman" w:hAnsi="Times New Roman" w:cs="Times New Roman"/>
+          <w:sz w:val="24"/>
+          <w:szCs w:val="24"/>
+        </w:rPr>
+        <w:t>;</w:t>
       </w:r>
     </w:p>
     <w:p>
       <w:pPr>
         <w:pStyle w:val="ab"/>
-        <w:numPr>
-          <w:ilvl w:val="0"/>
-          <w:numId w:val="1"/>
-        </w:numPr>
         <w:spacing w:line="360" w:lineRule="auto"/>
         <w:rPr>
           <w:rFonts w:ascii="Times New Roman" w:hAnsi="Times New Roman" w:cs="Times New Roman"/>
@@ -1510,16 +1458,20 @@
           <w:sz w:val="24"/>
           <w:szCs w:val="24"/>
         </w:rPr>
-        <w:t>Просмотр зарегистрированными пользователями всех статей блога, а также статей отдельного автора</w:t>
+        <w:t>- п</w:t>
+      </w:r>
+      <w:r>
+        <w:rPr>
+          <w:rFonts w:ascii="Times New Roman" w:hAnsi="Times New Roman" w:cs="Times New Roman"/>
+          <w:sz w:val="24"/>
+          <w:szCs w:val="24"/>
+        </w:rPr>
+        <w:t>росмотр зарегистрированными пользователями всех статей блога, а также статей отдельного автора</w:t>
       </w:r>
     </w:p>
     <w:p>
       <w:pPr>
         <w:pStyle w:val="ab"/>
-        <w:numPr>
-          <w:ilvl w:val="0"/>
-          <w:numId w:val="1"/>
-        </w:numPr>
         <w:spacing w:line="360" w:lineRule="auto"/>
         <w:rPr>
           <w:rFonts w:ascii="Times New Roman" w:hAnsi="Times New Roman" w:cs="Times New Roman"/>
@@ -1533,7 +1485,63 @@
           <w:sz w:val="24"/>
           <w:szCs w:val="24"/>
         </w:rPr>
-        <w:t>Оставление комментариев и “лайков” к постам, а также возможность удаления своего комментария и “отозвать лайк”</w:t>
+        <w:t>- реализация возможности о</w:t>
+      </w:r>
+      <w:r>
+        <w:rPr>
+          <w:rFonts w:ascii="Times New Roman" w:hAnsi="Times New Roman" w:cs="Times New Roman"/>
+          <w:sz w:val="24"/>
+          <w:szCs w:val="24"/>
+        </w:rPr>
+        <w:t>став</w:t>
+      </w:r>
+      <w:r>
+        <w:rPr>
+          <w:rFonts w:ascii="Times New Roman" w:hAnsi="Times New Roman" w:cs="Times New Roman"/>
+          <w:sz w:val="24"/>
+          <w:szCs w:val="24"/>
+        </w:rPr>
+        <w:t>ить</w:t>
+      </w:r>
+      <w:r>
+        <w:rPr>
+          <w:rFonts w:ascii="Times New Roman" w:hAnsi="Times New Roman" w:cs="Times New Roman"/>
+          <w:sz w:val="24"/>
+          <w:szCs w:val="24"/>
+        </w:rPr>
+        <w:t xml:space="preserve"> комментариев и </w:t>
+      </w:r>
+      <w:r>
+        <w:rPr>
+          <w:rFonts w:ascii="Times New Roman" w:hAnsi="Times New Roman" w:cs="Times New Roman"/>
+          <w:sz w:val="24"/>
+          <w:szCs w:val="24"/>
+        </w:rPr>
+        <w:t>реакции (</w:t>
+      </w:r>
+      <w:r>
+        <w:rPr>
+          <w:rFonts w:ascii="Times New Roman" w:hAnsi="Times New Roman" w:cs="Times New Roman"/>
+          <w:sz w:val="24"/>
+          <w:szCs w:val="24"/>
+        </w:rPr>
+        <w:t>лайков</w:t>
+      </w:r>
+      <w:r>
+        <w:rPr>
+          <w:rFonts w:ascii="Times New Roman" w:hAnsi="Times New Roman" w:cs="Times New Roman"/>
+          <w:sz w:val="24"/>
+          <w:szCs w:val="24"/>
+        </w:rPr>
+        <w:t>)</w:t>
+      </w:r>
+      <w:r>
+        <w:rPr>
+          <w:rFonts w:ascii="Times New Roman" w:hAnsi="Times New Roman" w:cs="Times New Roman"/>
+          <w:sz w:val="24"/>
+          <w:szCs w:val="24"/>
+        </w:rPr>
+        <w:t xml:space="preserve"> к постам, а также возможность удаления своего комментария и “отозвать лайк”</w:t>
       </w:r>
     </w:p>
     <w:p>
@@ -1713,7 +1721,52 @@
           <w:sz w:val="24"/>
           <w:szCs w:val="24"/>
         </w:rPr>
-        <w:t> Причём они не навязывают какую-то архитектуру или жёсткую структуру проектов. Разработчики сами решают, как и что они будут создавать.</w:t>
+        <w:t xml:space="preserve"> </w:t>
+      </w:r>
+      <w:r>
+        <w:rPr>
+          <w:rFonts w:ascii="Times New Roman" w:hAnsi="Times New Roman" w:cs="Times New Roman"/>
+          <w:color w:val="000000"/>
+          <w:sz w:val="24"/>
+          <w:szCs w:val="24"/>
+        </w:rPr>
+        <w:t>Причём они не</w:t>
+      </w:r>
+      <w:r>
+        <w:rPr>
+          <w:rFonts w:ascii="Times New Roman" w:hAnsi="Times New Roman" w:cs="Times New Roman"/>
+          <w:color w:val="000000"/>
+          <w:sz w:val="24"/>
+          <w:szCs w:val="24"/>
+        </w:rPr>
+        <w:t xml:space="preserve"> </w:t>
+      </w:r>
+      <w:r>
+        <w:rPr>
+          <w:rFonts w:ascii="Times New Roman" w:hAnsi="Times New Roman" w:cs="Times New Roman"/>
+          <w:color w:val="000000"/>
+          <w:sz w:val="24"/>
+          <w:szCs w:val="24"/>
+        </w:rPr>
+        <w:t>навязывают какую-то архитектуру или жёсткую структуру проектов. Разработчики сами решают, как и</w:t>
+      </w:r>
+      <w:r>
+        <w:rPr>
+          <w:rFonts w:ascii="Times New Roman" w:hAnsi="Times New Roman" w:cs="Times New Roman"/>
+          <w:color w:val="000000"/>
+          <w:sz w:val="24"/>
+          <w:szCs w:val="24"/>
+        </w:rPr>
+        <w:t xml:space="preserve"> </w:t>
+      </w:r>
+      <w:r>
+        <w:rPr>
+          <w:rFonts w:ascii="Times New Roman" w:hAnsi="Times New Roman" w:cs="Times New Roman"/>
+          <w:color w:val="000000"/>
+          <w:sz w:val="24"/>
+          <w:szCs w:val="24"/>
+        </w:rPr>
+        <w:t>что они будут создавать.</w:t>
       </w:r>
     </w:p>
     <w:p>
@@ -3139,13 +3192,7 @@
         <w:rPr>
           <w:color w:val="222222"/>
         </w:rPr>
-        <w:t>, который и занимается тем, что конвертирует шаблон в статический HTML-файл.</w:t>
-      </w:r>
-      <w:r>
-        <w:rPr>
-          <w:color w:val="222222"/>
-        </w:rPr>
-        <w:t xml:space="preserve"> </w:t>
+        <w:t xml:space="preserve">, который и занимается тем, что конвертирует шаблон в статический HTML-файл. </w:t>
       </w:r>
       <w:proofErr w:type="spellStart"/>
       <w:r>

</xml_diff>